<commit_message>
Prépa BC22 WanaDoc (ProformaInv)
</commit_message>
<xml_diff>
--- a/ReportLayouts/wanSalesProFormaInvoice.docx
+++ b/ReportLayouts/wanSalesProFormaInvoice.docx
@@ -6132,6 +6132,8 @@
  
          < S h i p m e n t M e t h o d D e s c r i p t i o n L b l > S h i p m e n t M e t h o d D e s c r i p t i o n L b l < / S h i p m e n t M e t h o d D e s c r i p t i o n L b l >   
+         < S h o w W o r k D e s c r i p t i o n > S h o w W o r k D e s c r i p t i o n < / S h o w W o r k D e s c r i p t i o n > + 
          < S i g n a t u r e L b l > S i g n a t u r e L b l < / S i g n a t u r e L b l >   
          < S i g n a t u r e N a m e L b l > S i g n a t u r e N a m e L b l < / S i g n a t u r e N a m e L b l > @@ -6248,6 +6250,14 @@
  
          < / L i n e >   
+         < W o r k D e s c r i p t i o n L i n e s > + 
+             < W o r k D e s c r i p t i o n L i n e > W o r k D e s c r i p t i o n L i n e < / W o r k D e s c r i p t i o n L i n e > + 
+             < W o r k D e s c r i p t i o n L i n e N u m b e r > W o r k D e s c r i p t i o n L i n e N u m b e r < / W o r k D e s c r i p t i o n L i n e N u m b e r > + 
+         < / W o r k D e s c r i p t i o n L i n e s > + 
          < T o t a l s >   
              < T o t a l A m o u n t I n c l V A T > T o t a l A m o u n t I n c l V A T < / T o t a l A m o u n t I n c l V A T > @@ -6259,14 +6269,6 @@
              < T o t a l W e i g h t > T o t a l W e i g h t < / T o t a l W e i g h t >   
          < / T o t a l s > - 
-         < W o r k D e s c r i p t i o n L i n e s > - 
-             < W o r k D e s c r i p t i o n L i n e > W o r k D e s c r i p t i o n L i n e < / W o r k D e s c r i p t i o n L i n e > - 
-             < W o r k D e s c r i p t i o n L i n e N u m b e r > W o r k D e s c r i p t i o n L i n e N u m b e r < / W o r k D e s c r i p t i o n L i n e N u m b e r > - 
-         < / W o r k D e s c r i p t i o n L i n e s >   
      < / H e a d e r >   

</xml_diff>